<commit_message>
chore: corrected brief 5 milestones dates
</commit_message>
<xml_diff>
--- a/deliverables/briefings/S25_brief_5/G12_brief_5_report_S25.docx
+++ b/deliverables/briefings/S25_brief_5/G12_brief_5_report_S25.docx
@@ -837,7 +837,13 @@
               <w:rPr>
                 <w:rFonts w:ascii="Times New Roman" w:eastAsia="Times New Roman" w:hAnsi="Times New Roman" w:cs="Times New Roman"/>
               </w:rPr>
-              <w:t>2/28</w:t>
+              <w:t>2/2</w:t>
+            </w:r>
+            <w:r>
+              <w:rPr>
+                <w:rFonts w:ascii="Times New Roman" w:eastAsia="Times New Roman" w:hAnsi="Times New Roman" w:cs="Times New Roman"/>
+              </w:rPr>
+              <w:t>4</w:t>
             </w:r>
           </w:p>
         </w:tc>
@@ -1097,11 +1103,11 @@
         </w:trPr>
         <w:tc>
           <w:tcPr>
-            <w:cnfStyle w:val="001000000000" w:firstRow="0" w:lastRow="0" w:firstColumn="1" w:lastColumn="0" w:oddVBand="0" w:evenVBand="0" w:oddHBand="0" w:evenHBand="0" w:firstRowFirstColumn="0" w:firstRowLastColumn="0" w:lastRowFirstColumn="0" w:lastRowLastColumn="0"/>
             <w:tcW w:w="1947" w:type="dxa"/>
           </w:tcPr>
           <w:p>
             <w:pPr>
+              <w:cnfStyle w:val="001000000000" w:firstRow="0" w:lastRow="0" w:firstColumn="1" w:lastColumn="0" w:oddVBand="0" w:evenVBand="0" w:oddHBand="0" w:evenHBand="0" w:firstRowFirstColumn="0" w:firstRowLastColumn="0" w:lastRowFirstColumn="0" w:lastRowLastColumn="0"/>
               <w:rPr>
                 <w:rFonts w:ascii="Times New Roman" w:eastAsia="Times New Roman" w:hAnsi="Times New Roman" w:cs="Times New Roman"/>
               </w:rPr>
@@ -1122,7 +1128,6 @@
           <w:p>
             <w:pPr>
               <w:jc w:val="center"/>
-              <w:cnfStyle w:val="000000000000" w:firstRow="0" w:lastRow="0" w:firstColumn="0" w:lastColumn="0" w:oddVBand="0" w:evenVBand="0" w:oddHBand="0" w:evenHBand="0" w:firstRowFirstColumn="0" w:firstRowLastColumn="0" w:lastRowFirstColumn="0" w:lastRowLastColumn="0"/>
               <w:rPr>
                 <w:rFonts w:ascii="Times New Roman" w:eastAsia="Times New Roman" w:hAnsi="Times New Roman" w:cs="Times New Roman"/>
               </w:rPr>
@@ -1142,16 +1147,21 @@
           <w:p>
             <w:pPr>
               <w:jc w:val="center"/>
-              <w:cnfStyle w:val="000000000000" w:firstRow="0" w:lastRow="0" w:firstColumn="0" w:lastColumn="0" w:oddVBand="0" w:evenVBand="0" w:oddHBand="0" w:evenHBand="0" w:firstRowFirstColumn="0" w:firstRowLastColumn="0" w:lastRowFirstColumn="0" w:lastRowLastColumn="0"/>
-              <w:rPr>
-                <w:rFonts w:ascii="Times New Roman" w:eastAsia="Times New Roman" w:hAnsi="Times New Roman" w:cs="Times New Roman"/>
-              </w:rPr>
-            </w:pPr>
-            <w:r>
-              <w:rPr>
-                <w:rFonts w:ascii="Times New Roman" w:eastAsia="Times New Roman" w:hAnsi="Times New Roman" w:cs="Times New Roman"/>
-              </w:rPr>
-              <w:t>3/7</w:t>
+              <w:rPr>
+                <w:rFonts w:ascii="Times New Roman" w:eastAsia="Times New Roman" w:hAnsi="Times New Roman" w:cs="Times New Roman"/>
+              </w:rPr>
+            </w:pPr>
+            <w:r>
+              <w:rPr>
+                <w:rFonts w:ascii="Times New Roman" w:eastAsia="Times New Roman" w:hAnsi="Times New Roman" w:cs="Times New Roman"/>
+              </w:rPr>
+              <w:t>3/</w:t>
+            </w:r>
+            <w:r>
+              <w:rPr>
+                <w:rFonts w:ascii="Times New Roman" w:eastAsia="Times New Roman" w:hAnsi="Times New Roman" w:cs="Times New Roman"/>
+              </w:rPr>
+              <w:t>2</w:t>
             </w:r>
           </w:p>
         </w:tc>
@@ -1162,7 +1172,6 @@
           <w:p>
             <w:pPr>
               <w:jc w:val="center"/>
-              <w:cnfStyle w:val="000000000000" w:firstRow="0" w:lastRow="0" w:firstColumn="0" w:lastColumn="0" w:oddVBand="0" w:evenVBand="0" w:oddHBand="0" w:evenHBand="0" w:firstRowFirstColumn="0" w:firstRowLastColumn="0" w:lastRowFirstColumn="0" w:lastRowLastColumn="0"/>
               <w:rPr>
                 <w:rFonts w:ascii="Times New Roman" w:eastAsia="Times New Roman" w:hAnsi="Times New Roman" w:cs="Times New Roman"/>
               </w:rPr>
@@ -1181,7 +1190,6 @@
           </w:tcPr>
           <w:p>
             <w:pPr>
-              <w:cnfStyle w:val="000000000000" w:firstRow="0" w:lastRow="0" w:firstColumn="0" w:lastColumn="0" w:oddVBand="0" w:evenVBand="0" w:oddHBand="0" w:evenHBand="0" w:firstRowFirstColumn="0" w:firstRowLastColumn="0" w:lastRowFirstColumn="0" w:lastRowLastColumn="0"/>
               <w:rPr>
                 <w:rFonts w:ascii="Times New Roman" w:eastAsia="Times New Roman" w:hAnsi="Times New Roman" w:cs="Times New Roman"/>
               </w:rPr>
@@ -1256,7 +1264,13 @@
               <w:rPr>
                 <w:rFonts w:ascii="Times New Roman" w:eastAsia="Times New Roman" w:hAnsi="Times New Roman" w:cs="Times New Roman"/>
               </w:rPr>
-              <w:t>3/14</w:t>
+              <w:t>3/1</w:t>
+            </w:r>
+            <w:r>
+              <w:rPr>
+                <w:rFonts w:ascii="Times New Roman" w:eastAsia="Times New Roman" w:hAnsi="Times New Roman" w:cs="Times New Roman"/>
+              </w:rPr>
+              <w:t>0</w:t>
             </w:r>
           </w:p>
         </w:tc>
@@ -1465,7 +1479,13 @@
               <w:rPr>
                 <w:rFonts w:ascii="Times New Roman" w:eastAsia="Times New Roman" w:hAnsi="Times New Roman" w:cs="Times New Roman"/>
               </w:rPr>
-              <w:t>3/21</w:t>
+              <w:t>3/</w:t>
+            </w:r>
+            <w:r>
+              <w:rPr>
+                <w:rFonts w:ascii="Times New Roman" w:eastAsia="Times New Roman" w:hAnsi="Times New Roman" w:cs="Times New Roman"/>
+              </w:rPr>
+              <w:t>15</w:t>
             </w:r>
           </w:p>
         </w:tc>

</xml_diff>